<commit_message>
updated writing plan for final countdown
</commit_message>
<xml_diff>
--- a/planning/thesis_writing_plan.docx
+++ b/planning/thesis_writing_plan.docx
@@ -15,6 +15,195 @@
           <w:bCs/>
         </w:rPr>
         <w:t>Thesis writing plan</w:t>
+      </w:r>
+    </w:p>
+    <w:p>
+      <w:pPr>
+        <w:rPr>
+          <w:i/>
+          <w:iCs/>
+        </w:rPr>
+      </w:pPr>
+      <w:r>
+        <w:rPr>
+          <w:i/>
+          <w:iCs/>
+        </w:rPr>
+        <w:t>Final 3 weeks</w:t>
+      </w:r>
+    </w:p>
+    <w:p>
+      <w:pPr>
+        <w:pStyle w:val="ListParagraph"/>
+        <w:numPr>
+          <w:ilvl w:val="0"/>
+          <w:numId w:val="4"/>
+        </w:numPr>
+      </w:pPr>
+      <w:r>
+        <w:t>Write physics motivation section at beginning of chapter 2 (1 day)</w:t>
+      </w:r>
+    </w:p>
+    <w:p>
+      <w:pPr>
+        <w:pStyle w:val="ListParagraph"/>
+        <w:numPr>
+          <w:ilvl w:val="0"/>
+          <w:numId w:val="4"/>
+        </w:numPr>
+      </w:pPr>
+      <w:r>
+        <w:t>Write physics motivation in opening paragraph (few hours)</w:t>
+      </w:r>
+    </w:p>
+    <w:p>
+      <w:pPr>
+        <w:pStyle w:val="ListParagraph"/>
+        <w:numPr>
+          <w:ilvl w:val="0"/>
+          <w:numId w:val="4"/>
+        </w:numPr>
+      </w:pPr>
+      <w:r>
+        <w:t xml:space="preserve">Restructure body chapters into </w:t>
+      </w:r>
+      <w:proofErr w:type="spellStart"/>
+      <w:r>
+        <w:t>cosmics</w:t>
+      </w:r>
+      <w:proofErr w:type="spellEnd"/>
+      <w:r>
+        <w:t xml:space="preserve"> data, x-ray data, comparison and edit (2 days)</w:t>
+      </w:r>
+    </w:p>
+    <w:p>
+      <w:pPr>
+        <w:pStyle w:val="ListParagraph"/>
+        <w:numPr>
+          <w:ilvl w:val="0"/>
+          <w:numId w:val="4"/>
+        </w:numPr>
+      </w:pPr>
+      <w:r>
+        <w:t>Implement Brigitte’s detailed edits (at least 1 week, 7 days)</w:t>
+      </w:r>
+    </w:p>
+    <w:p>
+      <w:pPr>
+        <w:pStyle w:val="ListParagraph"/>
+        <w:numPr>
+          <w:ilvl w:val="0"/>
+          <w:numId w:val="4"/>
+        </w:numPr>
+      </w:pPr>
+      <w:r>
+        <w:t>Three full read-throughs, ideally (at least 1 week, 7 days)</w:t>
+      </w:r>
+    </w:p>
+    <w:p>
+      <w:pPr>
+        <w:pStyle w:val="ListParagraph"/>
+        <w:numPr>
+          <w:ilvl w:val="0"/>
+          <w:numId w:val="4"/>
+        </w:numPr>
+      </w:pPr>
+      <w:r>
+        <w:t>Read through appendices again (1 day)</w:t>
+      </w:r>
+    </w:p>
+    <w:p>
+      <w:pPr>
+        <w:pStyle w:val="ListParagraph"/>
+        <w:numPr>
+          <w:ilvl w:val="0"/>
+          <w:numId w:val="4"/>
+        </w:numPr>
+      </w:pPr>
+      <w:r>
+        <w:t>Bib formatting (half day)</w:t>
+      </w:r>
+    </w:p>
+    <w:p>
+      <w:pPr>
+        <w:pStyle w:val="ListParagraph"/>
+        <w:numPr>
+          <w:ilvl w:val="0"/>
+          <w:numId w:val="4"/>
+        </w:numPr>
+      </w:pPr>
+      <w:r>
+        <w:t xml:space="preserve">Body formatting, </w:t>
+      </w:r>
+      <w:proofErr w:type="spellStart"/>
+      <w:r>
+        <w:t>eg.</w:t>
+      </w:r>
+      <w:proofErr w:type="spellEnd"/>
+      <w:r>
+        <w:t xml:space="preserve"> positioning figures (half day)</w:t>
+      </w:r>
+    </w:p>
+    <w:p>
+      <w:pPr>
+        <w:pStyle w:val="ListParagraph"/>
+        <w:numPr>
+          <w:ilvl w:val="0"/>
+          <w:numId w:val="4"/>
+        </w:numPr>
+      </w:pPr>
+      <w:r>
+        <w:t>Write abstract (half day)</w:t>
+      </w:r>
+    </w:p>
+    <w:p>
+      <w:r>
+        <w:t>Today is Sept. 25.</w:t>
+      </w:r>
+    </w:p>
+    <w:p>
+      <w:r>
+        <w:t>No. days required: 19</w:t>
+      </w:r>
+      <w:r>
+        <w:t>.5</w:t>
+      </w:r>
+    </w:p>
+    <w:p>
+      <w:r>
+        <w:t>No. workdays available: 15</w:t>
+      </w:r>
+    </w:p>
+    <w:p>
+      <w:pPr>
+        <w:pStyle w:val="ListParagraph"/>
+        <w:numPr>
+          <w:ilvl w:val="0"/>
+          <w:numId w:val="5"/>
+        </w:numPr>
+      </w:pPr>
+      <w:r>
+        <w:t>You’re working the next two weekends</w:t>
+      </w:r>
+    </w:p>
+    <w:p>
+      <w:r>
+        <w:t>Stay sane. Take care. God speed.</w:t>
+      </w:r>
+    </w:p>
+    <w:p>
+      <w:pPr>
+        <w:rPr>
+          <w:i/>
+          <w:iCs/>
+        </w:rPr>
+      </w:pPr>
+      <w:r>
+        <w:rPr>
+          <w:i/>
+          <w:iCs/>
+        </w:rPr>
+        <w:t>Original</w:t>
       </w:r>
     </w:p>
     <w:p>
@@ -384,6 +573,231 @@
     </w:lvl>
   </w:abstractNum>
   <w:abstractNum w:abstractNumId="2" w15:restartNumberingAfterBreak="0">
+    <w:nsid w:val="5F260F32"/>
+    <w:multiLevelType w:val="hybridMultilevel"/>
+    <w:tmpl w:val="2CA2D0BC"/>
+    <w:lvl w:ilvl="0" w:tplc="04090001">
+      <w:start w:val="1"/>
+      <w:numFmt w:val="bullet"/>
+      <w:lvlText w:val=""/>
+      <w:lvlJc w:val="left"/>
+      <w:pPr>
+        <w:ind w:left="720" w:hanging="360"/>
+      </w:pPr>
+      <w:rPr>
+        <w:rFonts w:ascii="Symbol" w:hAnsi="Symbol" w:hint="default"/>
+      </w:rPr>
+    </w:lvl>
+    <w:lvl w:ilvl="1" w:tplc="04090003" w:tentative="1">
+      <w:start w:val="1"/>
+      <w:numFmt w:val="bullet"/>
+      <w:lvlText w:val="o"/>
+      <w:lvlJc w:val="left"/>
+      <w:pPr>
+        <w:ind w:left="1440" w:hanging="360"/>
+      </w:pPr>
+      <w:rPr>
+        <w:rFonts w:ascii="Courier New" w:hAnsi="Courier New" w:cs="Courier New" w:hint="default"/>
+      </w:rPr>
+    </w:lvl>
+    <w:lvl w:ilvl="2" w:tplc="04090005" w:tentative="1">
+      <w:start w:val="1"/>
+      <w:numFmt w:val="bullet"/>
+      <w:lvlText w:val=""/>
+      <w:lvlJc w:val="left"/>
+      <w:pPr>
+        <w:ind w:left="2160" w:hanging="360"/>
+      </w:pPr>
+      <w:rPr>
+        <w:rFonts w:ascii="Wingdings" w:hAnsi="Wingdings" w:hint="default"/>
+      </w:rPr>
+    </w:lvl>
+    <w:lvl w:ilvl="3" w:tplc="04090001" w:tentative="1">
+      <w:start w:val="1"/>
+      <w:numFmt w:val="bullet"/>
+      <w:lvlText w:val=""/>
+      <w:lvlJc w:val="left"/>
+      <w:pPr>
+        <w:ind w:left="2880" w:hanging="360"/>
+      </w:pPr>
+      <w:rPr>
+        <w:rFonts w:ascii="Symbol" w:hAnsi="Symbol" w:hint="default"/>
+      </w:rPr>
+    </w:lvl>
+    <w:lvl w:ilvl="4" w:tplc="04090003" w:tentative="1">
+      <w:start w:val="1"/>
+      <w:numFmt w:val="bullet"/>
+      <w:lvlText w:val="o"/>
+      <w:lvlJc w:val="left"/>
+      <w:pPr>
+        <w:ind w:left="3600" w:hanging="360"/>
+      </w:pPr>
+      <w:rPr>
+        <w:rFonts w:ascii="Courier New" w:hAnsi="Courier New" w:cs="Courier New" w:hint="default"/>
+      </w:rPr>
+    </w:lvl>
+    <w:lvl w:ilvl="5" w:tplc="04090005" w:tentative="1">
+      <w:start w:val="1"/>
+      <w:numFmt w:val="bullet"/>
+      <w:lvlText w:val=""/>
+      <w:lvlJc w:val="left"/>
+      <w:pPr>
+        <w:ind w:left="4320" w:hanging="360"/>
+      </w:pPr>
+      <w:rPr>
+        <w:rFonts w:ascii="Wingdings" w:hAnsi="Wingdings" w:hint="default"/>
+      </w:rPr>
+    </w:lvl>
+    <w:lvl w:ilvl="6" w:tplc="04090001" w:tentative="1">
+      <w:start w:val="1"/>
+      <w:numFmt w:val="bullet"/>
+      <w:lvlText w:val=""/>
+      <w:lvlJc w:val="left"/>
+      <w:pPr>
+        <w:ind w:left="5040" w:hanging="360"/>
+      </w:pPr>
+      <w:rPr>
+        <w:rFonts w:ascii="Symbol" w:hAnsi="Symbol" w:hint="default"/>
+      </w:rPr>
+    </w:lvl>
+    <w:lvl w:ilvl="7" w:tplc="04090003" w:tentative="1">
+      <w:start w:val="1"/>
+      <w:numFmt w:val="bullet"/>
+      <w:lvlText w:val="o"/>
+      <w:lvlJc w:val="left"/>
+      <w:pPr>
+        <w:ind w:left="5760" w:hanging="360"/>
+      </w:pPr>
+      <w:rPr>
+        <w:rFonts w:ascii="Courier New" w:hAnsi="Courier New" w:cs="Courier New" w:hint="default"/>
+      </w:rPr>
+    </w:lvl>
+    <w:lvl w:ilvl="8" w:tplc="04090005" w:tentative="1">
+      <w:start w:val="1"/>
+      <w:numFmt w:val="bullet"/>
+      <w:lvlText w:val=""/>
+      <w:lvlJc w:val="left"/>
+      <w:pPr>
+        <w:ind w:left="6480" w:hanging="360"/>
+      </w:pPr>
+      <w:rPr>
+        <w:rFonts w:ascii="Wingdings" w:hAnsi="Wingdings" w:hint="default"/>
+      </w:rPr>
+    </w:lvl>
+  </w:abstractNum>
+  <w:abstractNum w:abstractNumId="3" w15:restartNumberingAfterBreak="0">
+    <w:nsid w:val="6D0C4231"/>
+    <w:multiLevelType w:val="hybridMultilevel"/>
+    <w:tmpl w:val="75EA28D2"/>
+    <w:lvl w:ilvl="0" w:tplc="9ABE043A">
+      <w:numFmt w:val="bullet"/>
+      <w:lvlText w:val=""/>
+      <w:lvlJc w:val="left"/>
+      <w:pPr>
+        <w:ind w:left="720" w:hanging="360"/>
+      </w:pPr>
+      <w:rPr>
+        <w:rFonts w:ascii="Wingdings" w:eastAsiaTheme="minorHAnsi" w:hAnsi="Wingdings" w:cstheme="minorBidi" w:hint="default"/>
+      </w:rPr>
+    </w:lvl>
+    <w:lvl w:ilvl="1" w:tplc="04090003" w:tentative="1">
+      <w:start w:val="1"/>
+      <w:numFmt w:val="bullet"/>
+      <w:lvlText w:val="o"/>
+      <w:lvlJc w:val="left"/>
+      <w:pPr>
+        <w:ind w:left="1440" w:hanging="360"/>
+      </w:pPr>
+      <w:rPr>
+        <w:rFonts w:ascii="Courier New" w:hAnsi="Courier New" w:cs="Courier New" w:hint="default"/>
+      </w:rPr>
+    </w:lvl>
+    <w:lvl w:ilvl="2" w:tplc="04090005" w:tentative="1">
+      <w:start w:val="1"/>
+      <w:numFmt w:val="bullet"/>
+      <w:lvlText w:val=""/>
+      <w:lvlJc w:val="left"/>
+      <w:pPr>
+        <w:ind w:left="2160" w:hanging="360"/>
+      </w:pPr>
+      <w:rPr>
+        <w:rFonts w:ascii="Wingdings" w:hAnsi="Wingdings" w:hint="default"/>
+      </w:rPr>
+    </w:lvl>
+    <w:lvl w:ilvl="3" w:tplc="04090001" w:tentative="1">
+      <w:start w:val="1"/>
+      <w:numFmt w:val="bullet"/>
+      <w:lvlText w:val=""/>
+      <w:lvlJc w:val="left"/>
+      <w:pPr>
+        <w:ind w:left="2880" w:hanging="360"/>
+      </w:pPr>
+      <w:rPr>
+        <w:rFonts w:ascii="Symbol" w:hAnsi="Symbol" w:hint="default"/>
+      </w:rPr>
+    </w:lvl>
+    <w:lvl w:ilvl="4" w:tplc="04090003" w:tentative="1">
+      <w:start w:val="1"/>
+      <w:numFmt w:val="bullet"/>
+      <w:lvlText w:val="o"/>
+      <w:lvlJc w:val="left"/>
+      <w:pPr>
+        <w:ind w:left="3600" w:hanging="360"/>
+      </w:pPr>
+      <w:rPr>
+        <w:rFonts w:ascii="Courier New" w:hAnsi="Courier New" w:cs="Courier New" w:hint="default"/>
+      </w:rPr>
+    </w:lvl>
+    <w:lvl w:ilvl="5" w:tplc="04090005" w:tentative="1">
+      <w:start w:val="1"/>
+      <w:numFmt w:val="bullet"/>
+      <w:lvlText w:val=""/>
+      <w:lvlJc w:val="left"/>
+      <w:pPr>
+        <w:ind w:left="4320" w:hanging="360"/>
+      </w:pPr>
+      <w:rPr>
+        <w:rFonts w:ascii="Wingdings" w:hAnsi="Wingdings" w:hint="default"/>
+      </w:rPr>
+    </w:lvl>
+    <w:lvl w:ilvl="6" w:tplc="04090001" w:tentative="1">
+      <w:start w:val="1"/>
+      <w:numFmt w:val="bullet"/>
+      <w:lvlText w:val=""/>
+      <w:lvlJc w:val="left"/>
+      <w:pPr>
+        <w:ind w:left="5040" w:hanging="360"/>
+      </w:pPr>
+      <w:rPr>
+        <w:rFonts w:ascii="Symbol" w:hAnsi="Symbol" w:hint="default"/>
+      </w:rPr>
+    </w:lvl>
+    <w:lvl w:ilvl="7" w:tplc="04090003" w:tentative="1">
+      <w:start w:val="1"/>
+      <w:numFmt w:val="bullet"/>
+      <w:lvlText w:val="o"/>
+      <w:lvlJc w:val="left"/>
+      <w:pPr>
+        <w:ind w:left="5760" w:hanging="360"/>
+      </w:pPr>
+      <w:rPr>
+        <w:rFonts w:ascii="Courier New" w:hAnsi="Courier New" w:cs="Courier New" w:hint="default"/>
+      </w:rPr>
+    </w:lvl>
+    <w:lvl w:ilvl="8" w:tplc="04090005" w:tentative="1">
+      <w:start w:val="1"/>
+      <w:numFmt w:val="bullet"/>
+      <w:lvlText w:val=""/>
+      <w:lvlJc w:val="left"/>
+      <w:pPr>
+        <w:ind w:left="6480" w:hanging="360"/>
+      </w:pPr>
+      <w:rPr>
+        <w:rFonts w:ascii="Wingdings" w:hAnsi="Wingdings" w:hint="default"/>
+      </w:rPr>
+    </w:lvl>
+  </w:abstractNum>
+  <w:abstractNum w:abstractNumId="4" w15:restartNumberingAfterBreak="0">
     <w:nsid w:val="75FD3C0E"/>
     <w:multiLevelType w:val="hybridMultilevel"/>
     <w:tmpl w:val="61B6EAA4"/>
@@ -499,10 +913,16 @@
     <w:abstractNumId w:val="1"/>
   </w:num>
   <w:num w:numId="2">
-    <w:abstractNumId w:val="2"/>
+    <w:abstractNumId w:val="4"/>
   </w:num>
   <w:num w:numId="3">
     <w:abstractNumId w:val="0"/>
+  </w:num>
+  <w:num w:numId="4">
+    <w:abstractNumId w:val="2"/>
+  </w:num>
+  <w:num w:numId="5">
+    <w:abstractNumId w:val="3"/>
   </w:num>
 </w:numbering>
 </file>
@@ -630,6 +1050,7 @@
     <w:lsdException w:name="HTML Sample" w:semiHidden="1" w:unhideWhenUsed="1"/>
     <w:lsdException w:name="HTML Typewriter" w:semiHidden="1" w:unhideWhenUsed="1"/>
     <w:lsdException w:name="HTML Variable" w:semiHidden="1" w:unhideWhenUsed="1"/>
+    <w:lsdException w:name="Normal Table" w:semiHidden="1" w:unhideWhenUsed="1"/>
     <w:lsdException w:name="annotation subject" w:semiHidden="1" w:unhideWhenUsed="1"/>
     <w:lsdException w:name="No List" w:semiHidden="1" w:unhideWhenUsed="1"/>
     <w:lsdException w:name="Outline List 1" w:semiHidden="1" w:unhideWhenUsed="1"/>
@@ -676,8 +1097,10 @@
     <w:lsdException w:name="Table Subtle 2" w:semiHidden="1" w:unhideWhenUsed="1"/>
     <w:lsdException w:name="Table Web 1" w:semiHidden="1" w:unhideWhenUsed="1"/>
     <w:lsdException w:name="Table Web 2" w:semiHidden="1" w:unhideWhenUsed="1"/>
+    <w:lsdException w:name="Table Web 3" w:semiHidden="1" w:unhideWhenUsed="1"/>
     <w:lsdException w:name="Balloon Text" w:semiHidden="1" w:unhideWhenUsed="1"/>
     <w:lsdException w:name="Table Grid" w:uiPriority="39"/>
+    <w:lsdException w:name="Table Theme" w:semiHidden="1" w:unhideWhenUsed="1"/>
     <w:lsdException w:name="Placeholder Text" w:semiHidden="1"/>
     <w:lsdException w:name="No Spacing" w:uiPriority="1" w:qFormat="1"/>
     <w:lsdException w:name="Light Shading" w:uiPriority="60"/>

</xml_diff>

<commit_message>
restructured x-ray chapter up to data preparation section
</commit_message>
<xml_diff>
--- a/planning/thesis_writing_plan.docx
+++ b/planning/thesis_writing_plan.docx
@@ -65,15 +65,7 @@
         </w:numPr>
       </w:pPr>
       <w:r>
-        <w:t xml:space="preserve">Restructure body chapters into </w:t>
-      </w:r>
-      <w:proofErr w:type="spellStart"/>
-      <w:r>
-        <w:t>cosmics</w:t>
-      </w:r>
-      <w:proofErr w:type="spellEnd"/>
-      <w:r>
-        <w:t xml:space="preserve"> data, x-ray data, comparison and edit (2 days)</w:t>
+        <w:t>Restructure body chapters into cosmics data, x-ray data, comparison and edit (2 days)</w:t>
       </w:r>
     </w:p>
     <w:p>
@@ -133,15 +125,7 @@
         </w:numPr>
       </w:pPr>
       <w:r>
-        <w:t xml:space="preserve">Body formatting, </w:t>
-      </w:r>
-      <w:proofErr w:type="spellStart"/>
-      <w:r>
-        <w:t>eg.</w:t>
-      </w:r>
-      <w:proofErr w:type="spellEnd"/>
-      <w:r>
-        <w:t xml:space="preserve"> positioning figures (half day)</w:t>
+        <w:t>Body formatting, eg. positioning figures (half day)</w:t>
       </w:r>
     </w:p>
     <w:p>
@@ -154,6 +138,18 @@
       </w:pPr>
       <w:r>
         <w:t>Write abstract (half day)</w:t>
+      </w:r>
+    </w:p>
+    <w:p>
+      <w:pPr>
+        <w:pStyle w:val="ListParagraph"/>
+        <w:numPr>
+          <w:ilvl w:val="0"/>
+          <w:numId w:val="4"/>
+        </w:numPr>
+      </w:pPr>
+      <w:r>
+        <w:t>Acknowledgements and statement of contribution (few hours)</w:t>
       </w:r>
     </w:p>
     <w:p>
@@ -288,15 +284,7 @@
         </w:numPr>
       </w:pPr>
       <w:r>
-        <w:t xml:space="preserve">Brigitte full edit feedback </w:t>
-      </w:r>
-      <w:proofErr w:type="gramStart"/>
-      <w:r>
-        <w:t>( 3</w:t>
-      </w:r>
-      <w:proofErr w:type="gramEnd"/>
-      <w:r>
-        <w:t xml:space="preserve"> days)</w:t>
+        <w:t>Brigitte full edit feedback ( 3 days)</w:t>
       </w:r>
     </w:p>
     <w:p/>

</xml_diff>

<commit_message>
edits to current structure of chap 2 (physics motivation, LHC, ATLAS)
</commit_message>
<xml_diff>
--- a/planning/thesis_writing_plan.docx
+++ b/planning/thesis_writing_plan.docx
@@ -63,9 +63,29 @@
           <w:ilvl w:val="0"/>
           <w:numId w:val="4"/>
         </w:numPr>
-      </w:pPr>
-      <w:r>
-        <w:t>Restructure body chapters into cosmics data, x-ray data, comparison and edit (2 days)</w:t>
+        <w:rPr>
+          <w:strike/>
+        </w:rPr>
+      </w:pPr>
+      <w:r>
+        <w:rPr>
+          <w:strike/>
+        </w:rPr>
+        <w:t xml:space="preserve">Restructure body chapters into </w:t>
+      </w:r>
+      <w:proofErr w:type="spellStart"/>
+      <w:r>
+        <w:rPr>
+          <w:strike/>
+        </w:rPr>
+        <w:t>cosmics</w:t>
+      </w:r>
+      <w:proofErr w:type="spellEnd"/>
+      <w:r>
+        <w:rPr>
+          <w:strike/>
+        </w:rPr>
+        <w:t xml:space="preserve"> data, x-ray data, comparison and edit (2 days)</w:t>
       </w:r>
     </w:p>
     <w:p>
@@ -125,7 +145,15 @@
         </w:numPr>
       </w:pPr>
       <w:r>
-        <w:t>Body formatting, eg. positioning figures (half day)</w:t>
+        <w:t xml:space="preserve">Body formatting, </w:t>
+      </w:r>
+      <w:proofErr w:type="spellStart"/>
+      <w:r>
+        <w:t>eg.</w:t>
+      </w:r>
+      <w:proofErr w:type="spellEnd"/>
+      <w:r>
+        <w:t xml:space="preserve"> positioning figures (half day)</w:t>
       </w:r>
     </w:p>
     <w:p>
@@ -254,7 +282,15 @@
         </w:numPr>
       </w:pPr>
       <w:r>
-        <w:t xml:space="preserve">Get Brigitte’s feed back chap 1, 2, 3, 4, 5, 6 </w:t>
+        <w:t xml:space="preserve">Get Brigitte’s </w:t>
+      </w:r>
+      <w:proofErr w:type="spellStart"/>
+      <w:r>
+        <w:t>feed back</w:t>
+      </w:r>
+      <w:proofErr w:type="spellEnd"/>
+      <w:r>
+        <w:t xml:space="preserve"> chap 1, 2, 3, 4, 5, 6 </w:t>
       </w:r>
       <w:r>
         <w:sym w:font="Wingdings" w:char="F0E0"/>
@@ -284,7 +320,15 @@
         </w:numPr>
       </w:pPr>
       <w:r>
-        <w:t>Brigitte full edit feedback ( 3 days)</w:t>
+        <w:t xml:space="preserve">Brigitte full edit feedback </w:t>
+      </w:r>
+      <w:proofErr w:type="gramStart"/>
+      <w:r>
+        <w:t>( 3</w:t>
+      </w:r>
+      <w:proofErr w:type="gramEnd"/>
+      <w:r>
+        <w:t xml:space="preserve"> days)</w:t>
       </w:r>
     </w:p>
     <w:p/>

</xml_diff>